<commit_message>
Started documenting Quick start guide
</commit_message>
<xml_diff>
--- a/automationTest/Documentations/Quick start guide.docx
+++ b/automationTest/Documentations/Quick start guide.docx
@@ -3,6 +3,110 @@
 <w:document xmlns:wpc="http://schemas.microsoft.com/office/word/2010/wordprocessingCanvas" xmlns:mc="http://schemas.openxmlformats.org/markup-compatibility/2006" xmlns:o="urn:schemas-microsoft-com:office:office" xmlns:r="http://schemas.openxmlformats.org/officeDocument/2006/relationships" xmlns:m="http://schemas.openxmlformats.org/officeDocument/2006/math" xmlns:v="urn:schemas-microsoft-com:vml" xmlns:wp14="http://schemas.microsoft.com/office/word/2010/wordprocessingDrawing" xmlns:wp="http://schemas.openxmlformats.org/drawingml/2006/wordprocessingDrawing" xmlns:w10="urn:schemas-microsoft-com:office:word" xmlns:w="http://schemas.openxmlformats.org/wordprocessingml/2006/main" xmlns:w14="http://schemas.microsoft.com/office/word/2010/wordml" xmlns:w15="http://schemas.microsoft.com/office/word/2012/wordml" xmlns:wpg="http://schemas.microsoft.com/office/word/2010/wordprocessingGroup" xmlns:wpi="http://schemas.microsoft.com/office/word/2010/wordprocessingInk" xmlns:wne="http://schemas.microsoft.com/office/word/2006/wordml" xmlns:wps="http://schemas.microsoft.com/office/word/2010/wordprocessingShape" mc:Ignorable="w14 w15 wp14">
   <w:body>
     <w:p>
+      <w:pPr>
+        <w:pStyle w:val="Heading1"/>
+      </w:pPr>
+      <w:r>
+        <w:t>Running test cases</w:t>
+      </w:r>
+    </w:p>
+    <w:p>
+      <w:pPr>
+        <w:pStyle w:val="ListParagraph"/>
+        <w:numPr>
+          <w:ilvl w:val="0"/>
+          <w:numId w:val="1"/>
+        </w:numPr>
+      </w:pPr>
+      <w:r>
+        <w:t>Make sure to follow the installation guide.</w:t>
+      </w:r>
+    </w:p>
+    <w:p>
+      <w:pPr>
+        <w:pStyle w:val="ListParagraph"/>
+        <w:numPr>
+          <w:ilvl w:val="0"/>
+          <w:numId w:val="1"/>
+        </w:numPr>
+      </w:pPr>
+      <w:r>
+        <w:t>To run the test cases.</w:t>
+      </w:r>
+    </w:p>
+    <w:p>
+      <w:pPr>
+        <w:pStyle w:val="ListParagraph"/>
+        <w:numPr>
+          <w:ilvl w:val="1"/>
+          <w:numId w:val="1"/>
+        </w:numPr>
+        <w:ind w:left="1134"/>
+      </w:pPr>
+      <w:r>
+        <w:t>Open command terminal</w:t>
+      </w:r>
+    </w:p>
+    <w:p>
+      <w:pPr>
+        <w:pStyle w:val="ListParagraph"/>
+        <w:numPr>
+          <w:ilvl w:val="1"/>
+          <w:numId w:val="1"/>
+        </w:numPr>
+        <w:ind w:left="1134"/>
+      </w:pPr>
+      <w:r>
+        <w:t>Go to where the eclipse project is located</w:t>
+      </w:r>
+    </w:p>
+    <w:p>
+      <w:pPr>
+        <w:pStyle w:val="ListParagraph"/>
+        <w:numPr>
+          <w:ilvl w:val="1"/>
+          <w:numId w:val="1"/>
+        </w:numPr>
+        <w:ind w:left="1134"/>
+      </w:pPr>
+      <w:r>
+        <w:t xml:space="preserve">Consult </w:t>
+      </w:r>
+      <w:r>
+        <w:rPr>
+          <w:b/>
+        </w:rPr>
+        <w:t>ANT file readme.docx</w:t>
+      </w:r>
+      <w:r>
+        <w:t xml:space="preserve"> for using different commands</w:t>
+      </w:r>
+    </w:p>
+    <w:p>
+      <w:pPr>
+        <w:pStyle w:val="ListParagraph"/>
+        <w:numPr>
+          <w:ilvl w:val="1"/>
+          <w:numId w:val="1"/>
+        </w:numPr>
+        <w:ind w:left="1134"/>
+      </w:pPr>
+      <w:r>
+        <w:t>Running the test cases</w:t>
+      </w:r>
+    </w:p>
+    <w:p>
+      <w:pPr>
+        <w:pStyle w:val="ListParagraph"/>
+        <w:numPr>
+          <w:ilvl w:val="2"/>
+          <w:numId w:val="1"/>
+        </w:numPr>
+        <w:ind w:left="1560"/>
+      </w:pPr>
+      <w:r>
+        <w:t>Type the following in command terminal: ant –f ANT_build.xml run</w:t>
+      </w:r>
       <w:bookmarkStart w:id="0" w:name="_GoBack"/>
       <w:bookmarkEnd w:id="0"/>
     </w:p>
@@ -14,6 +118,243 @@
     </w:sectPr>
   </w:body>
 </w:document>
+</file>
+
+<file path=word/numbering.xml><?xml version="1.0" encoding="utf-8"?>
+<w:numbering xmlns:wpc="http://schemas.microsoft.com/office/word/2010/wordprocessingCanvas" xmlns:mc="http://schemas.openxmlformats.org/markup-compatibility/2006" xmlns:o="urn:schemas-microsoft-com:office:office" xmlns:r="http://schemas.openxmlformats.org/officeDocument/2006/relationships" xmlns:m="http://schemas.openxmlformats.org/officeDocument/2006/math" xmlns:v="urn:schemas-microsoft-com:vml" xmlns:wp14="http://schemas.microsoft.com/office/word/2010/wordprocessingDrawing" xmlns:wp="http://schemas.openxmlformats.org/drawingml/2006/wordprocessingDrawing" xmlns:w10="urn:schemas-microsoft-com:office:word" xmlns:w="http://schemas.openxmlformats.org/wordprocessingml/2006/main" xmlns:w14="http://schemas.microsoft.com/office/word/2010/wordml" xmlns:w15="http://schemas.microsoft.com/office/word/2012/wordml" xmlns:wpg="http://schemas.microsoft.com/office/word/2010/wordprocessingGroup" xmlns:wpi="http://schemas.microsoft.com/office/word/2010/wordprocessingInk" xmlns:wne="http://schemas.microsoft.com/office/word/2006/wordml" xmlns:wps="http://schemas.microsoft.com/office/word/2010/wordprocessingShape" mc:Ignorable="w14 w15 wp14">
+  <w:abstractNum w:abstractNumId="0" w15:restartNumberingAfterBreak="0">
+    <w:nsid w:val="72BD1C6E"/>
+    <w:multiLevelType w:val="hybridMultilevel"/>
+    <w:tmpl w:val="B80E92D6"/>
+    <w:lvl w:ilvl="0" w:tplc="10090001">
+      <w:start w:val="1"/>
+      <w:numFmt w:val="bullet"/>
+      <w:lvlText w:val=""/>
+      <w:lvlJc w:val="left"/>
+      <w:pPr>
+        <w:ind w:left="720" w:hanging="360"/>
+      </w:pPr>
+      <w:rPr>
+        <w:rFonts w:ascii="Symbol" w:hAnsi="Symbol" w:hint="default"/>
+      </w:rPr>
+    </w:lvl>
+    <w:lvl w:ilvl="1" w:tplc="10090003" w:tentative="1">
+      <w:start w:val="1"/>
+      <w:numFmt w:val="bullet"/>
+      <w:lvlText w:val="o"/>
+      <w:lvlJc w:val="left"/>
+      <w:pPr>
+        <w:ind w:left="1440" w:hanging="360"/>
+      </w:pPr>
+      <w:rPr>
+        <w:rFonts w:ascii="Courier New" w:hAnsi="Courier New" w:cs="Courier New" w:hint="default"/>
+      </w:rPr>
+    </w:lvl>
+    <w:lvl w:ilvl="2" w:tplc="10090005" w:tentative="1">
+      <w:start w:val="1"/>
+      <w:numFmt w:val="bullet"/>
+      <w:lvlText w:val=""/>
+      <w:lvlJc w:val="left"/>
+      <w:pPr>
+        <w:ind w:left="2160" w:hanging="360"/>
+      </w:pPr>
+      <w:rPr>
+        <w:rFonts w:ascii="Wingdings" w:hAnsi="Wingdings" w:hint="default"/>
+      </w:rPr>
+    </w:lvl>
+    <w:lvl w:ilvl="3" w:tplc="10090001" w:tentative="1">
+      <w:start w:val="1"/>
+      <w:numFmt w:val="bullet"/>
+      <w:lvlText w:val=""/>
+      <w:lvlJc w:val="left"/>
+      <w:pPr>
+        <w:ind w:left="2880" w:hanging="360"/>
+      </w:pPr>
+      <w:rPr>
+        <w:rFonts w:ascii="Symbol" w:hAnsi="Symbol" w:hint="default"/>
+      </w:rPr>
+    </w:lvl>
+    <w:lvl w:ilvl="4" w:tplc="10090003" w:tentative="1">
+      <w:start w:val="1"/>
+      <w:numFmt w:val="bullet"/>
+      <w:lvlText w:val="o"/>
+      <w:lvlJc w:val="left"/>
+      <w:pPr>
+        <w:ind w:left="3600" w:hanging="360"/>
+      </w:pPr>
+      <w:rPr>
+        <w:rFonts w:ascii="Courier New" w:hAnsi="Courier New" w:cs="Courier New" w:hint="default"/>
+      </w:rPr>
+    </w:lvl>
+    <w:lvl w:ilvl="5" w:tplc="10090005" w:tentative="1">
+      <w:start w:val="1"/>
+      <w:numFmt w:val="bullet"/>
+      <w:lvlText w:val=""/>
+      <w:lvlJc w:val="left"/>
+      <w:pPr>
+        <w:ind w:left="4320" w:hanging="360"/>
+      </w:pPr>
+      <w:rPr>
+        <w:rFonts w:ascii="Wingdings" w:hAnsi="Wingdings" w:hint="default"/>
+      </w:rPr>
+    </w:lvl>
+    <w:lvl w:ilvl="6" w:tplc="10090001" w:tentative="1">
+      <w:start w:val="1"/>
+      <w:numFmt w:val="bullet"/>
+      <w:lvlText w:val=""/>
+      <w:lvlJc w:val="left"/>
+      <w:pPr>
+        <w:ind w:left="5040" w:hanging="360"/>
+      </w:pPr>
+      <w:rPr>
+        <w:rFonts w:ascii="Symbol" w:hAnsi="Symbol" w:hint="default"/>
+      </w:rPr>
+    </w:lvl>
+    <w:lvl w:ilvl="7" w:tplc="10090003" w:tentative="1">
+      <w:start w:val="1"/>
+      <w:numFmt w:val="bullet"/>
+      <w:lvlText w:val="o"/>
+      <w:lvlJc w:val="left"/>
+      <w:pPr>
+        <w:ind w:left="5760" w:hanging="360"/>
+      </w:pPr>
+      <w:rPr>
+        <w:rFonts w:ascii="Courier New" w:hAnsi="Courier New" w:cs="Courier New" w:hint="default"/>
+      </w:rPr>
+    </w:lvl>
+    <w:lvl w:ilvl="8" w:tplc="10090005" w:tentative="1">
+      <w:start w:val="1"/>
+      <w:numFmt w:val="bullet"/>
+      <w:lvlText w:val=""/>
+      <w:lvlJc w:val="left"/>
+      <w:pPr>
+        <w:ind w:left="6480" w:hanging="360"/>
+      </w:pPr>
+      <w:rPr>
+        <w:rFonts w:ascii="Wingdings" w:hAnsi="Wingdings" w:hint="default"/>
+      </w:rPr>
+    </w:lvl>
+  </w:abstractNum>
+  <w:abstractNum w:abstractNumId="1" w15:restartNumberingAfterBreak="0">
+    <w:nsid w:val="769D3903"/>
+    <w:multiLevelType w:val="hybridMultilevel"/>
+    <w:tmpl w:val="A146AC26"/>
+    <w:lvl w:ilvl="0" w:tplc="10090001">
+      <w:start w:val="1"/>
+      <w:numFmt w:val="bullet"/>
+      <w:lvlText w:val=""/>
+      <w:lvlJc w:val="left"/>
+      <w:pPr>
+        <w:ind w:left="720" w:hanging="360"/>
+      </w:pPr>
+      <w:rPr>
+        <w:rFonts w:ascii="Symbol" w:hAnsi="Symbol" w:hint="default"/>
+      </w:rPr>
+    </w:lvl>
+    <w:lvl w:ilvl="1" w:tplc="10090003">
+      <w:start w:val="1"/>
+      <w:numFmt w:val="bullet"/>
+      <w:lvlText w:val="o"/>
+      <w:lvlJc w:val="left"/>
+      <w:pPr>
+        <w:ind w:left="1440" w:hanging="360"/>
+      </w:pPr>
+      <w:rPr>
+        <w:rFonts w:ascii="Courier New" w:hAnsi="Courier New" w:cs="Courier New" w:hint="default"/>
+      </w:rPr>
+    </w:lvl>
+    <w:lvl w:ilvl="2" w:tplc="10090005">
+      <w:start w:val="1"/>
+      <w:numFmt w:val="bullet"/>
+      <w:lvlText w:val=""/>
+      <w:lvlJc w:val="left"/>
+      <w:pPr>
+        <w:ind w:left="2160" w:hanging="360"/>
+      </w:pPr>
+      <w:rPr>
+        <w:rFonts w:ascii="Wingdings" w:hAnsi="Wingdings" w:hint="default"/>
+      </w:rPr>
+    </w:lvl>
+    <w:lvl w:ilvl="3" w:tplc="10090001" w:tentative="1">
+      <w:start w:val="1"/>
+      <w:numFmt w:val="bullet"/>
+      <w:lvlText w:val=""/>
+      <w:lvlJc w:val="left"/>
+      <w:pPr>
+        <w:ind w:left="2880" w:hanging="360"/>
+      </w:pPr>
+      <w:rPr>
+        <w:rFonts w:ascii="Symbol" w:hAnsi="Symbol" w:hint="default"/>
+      </w:rPr>
+    </w:lvl>
+    <w:lvl w:ilvl="4" w:tplc="10090003" w:tentative="1">
+      <w:start w:val="1"/>
+      <w:numFmt w:val="bullet"/>
+      <w:lvlText w:val="o"/>
+      <w:lvlJc w:val="left"/>
+      <w:pPr>
+        <w:ind w:left="3600" w:hanging="360"/>
+      </w:pPr>
+      <w:rPr>
+        <w:rFonts w:ascii="Courier New" w:hAnsi="Courier New" w:cs="Courier New" w:hint="default"/>
+      </w:rPr>
+    </w:lvl>
+    <w:lvl w:ilvl="5" w:tplc="10090005" w:tentative="1">
+      <w:start w:val="1"/>
+      <w:numFmt w:val="bullet"/>
+      <w:lvlText w:val=""/>
+      <w:lvlJc w:val="left"/>
+      <w:pPr>
+        <w:ind w:left="4320" w:hanging="360"/>
+      </w:pPr>
+      <w:rPr>
+        <w:rFonts w:ascii="Wingdings" w:hAnsi="Wingdings" w:hint="default"/>
+      </w:rPr>
+    </w:lvl>
+    <w:lvl w:ilvl="6" w:tplc="10090001" w:tentative="1">
+      <w:start w:val="1"/>
+      <w:numFmt w:val="bullet"/>
+      <w:lvlText w:val=""/>
+      <w:lvlJc w:val="left"/>
+      <w:pPr>
+        <w:ind w:left="5040" w:hanging="360"/>
+      </w:pPr>
+      <w:rPr>
+        <w:rFonts w:ascii="Symbol" w:hAnsi="Symbol" w:hint="default"/>
+      </w:rPr>
+    </w:lvl>
+    <w:lvl w:ilvl="7" w:tplc="10090003" w:tentative="1">
+      <w:start w:val="1"/>
+      <w:numFmt w:val="bullet"/>
+      <w:lvlText w:val="o"/>
+      <w:lvlJc w:val="left"/>
+      <w:pPr>
+        <w:ind w:left="5760" w:hanging="360"/>
+      </w:pPr>
+      <w:rPr>
+        <w:rFonts w:ascii="Courier New" w:hAnsi="Courier New" w:cs="Courier New" w:hint="default"/>
+      </w:rPr>
+    </w:lvl>
+    <w:lvl w:ilvl="8" w:tplc="10090005" w:tentative="1">
+      <w:start w:val="1"/>
+      <w:numFmt w:val="bullet"/>
+      <w:lvlText w:val=""/>
+      <w:lvlJc w:val="left"/>
+      <w:pPr>
+        <w:ind w:left="6480" w:hanging="360"/>
+      </w:pPr>
+      <w:rPr>
+        <w:rFonts w:ascii="Wingdings" w:hAnsi="Wingdings" w:hint="default"/>
+      </w:rPr>
+    </w:lvl>
+  </w:abstractNum>
+  <w:num w:numId="1">
+    <w:abstractNumId w:val="1"/>
+  </w:num>
+  <w:num w:numId="2">
+    <w:abstractNumId w:val="0"/>
+  </w:num>
+</w:numbering>
 </file>
 
 <file path=word/styles.xml><?xml version="1.0" encoding="utf-8"?>
@@ -410,6 +751,27 @@
     <w:name w:val="Normal"/>
     <w:qFormat/>
   </w:style>
+  <w:style w:type="paragraph" w:styleId="Heading1">
+    <w:name w:val="heading 1"/>
+    <w:basedOn w:val="Normal"/>
+    <w:next w:val="Normal"/>
+    <w:link w:val="Heading1Char"/>
+    <w:uiPriority w:val="9"/>
+    <w:qFormat/>
+    <w:rsid w:val="007D747B"/>
+    <w:pPr>
+      <w:keepNext/>
+      <w:keepLines/>
+      <w:spacing w:before="240" w:after="0"/>
+      <w:outlineLvl w:val="0"/>
+    </w:pPr>
+    <w:rPr>
+      <w:rFonts w:asciiTheme="majorHAnsi" w:eastAsiaTheme="majorEastAsia" w:hAnsiTheme="majorHAnsi" w:cstheme="majorBidi"/>
+      <w:color w:val="2E74B5" w:themeColor="accent1" w:themeShade="BF"/>
+      <w:sz w:val="32"/>
+      <w:szCs w:val="32"/>
+    </w:rPr>
+  </w:style>
   <w:style w:type="character" w:default="1" w:styleId="DefaultParagraphFont">
     <w:name w:val="Default Paragraph Font"/>
     <w:uiPriority w:val="1"/>
@@ -436,6 +798,30 @@
     <w:uiPriority w:val="99"/>
     <w:semiHidden/>
     <w:unhideWhenUsed/>
+  </w:style>
+  <w:style w:type="paragraph" w:styleId="ListParagraph">
+    <w:name w:val="List Paragraph"/>
+    <w:basedOn w:val="Normal"/>
+    <w:uiPriority w:val="34"/>
+    <w:qFormat/>
+    <w:rsid w:val="00D42EC3"/>
+    <w:pPr>
+      <w:ind w:left="720"/>
+      <w:contextualSpacing/>
+    </w:pPr>
+  </w:style>
+  <w:style w:type="character" w:customStyle="1" w:styleId="Heading1Char">
+    <w:name w:val="Heading 1 Char"/>
+    <w:basedOn w:val="DefaultParagraphFont"/>
+    <w:link w:val="Heading1"/>
+    <w:uiPriority w:val="9"/>
+    <w:rsid w:val="007D747B"/>
+    <w:rPr>
+      <w:rFonts w:asciiTheme="majorHAnsi" w:eastAsiaTheme="majorEastAsia" w:hAnsiTheme="majorHAnsi" w:cstheme="majorBidi"/>
+      <w:color w:val="2E74B5" w:themeColor="accent1" w:themeShade="BF"/>
+      <w:sz w:val="32"/>
+      <w:szCs w:val="32"/>
+    </w:rPr>
   </w:style>
 </w:styles>
 </file>

</xml_diff>

<commit_message>
Added how to commit and update eclipse project using eclipse
</commit_message>
<xml_diff>
--- a/automationTest/Documentations/Quick start guide.docx
+++ b/automationTest/Documentations/Quick start guide.docx
@@ -106,6 +106,261 @@
       </w:pPr>
       <w:r>
         <w:t>Type the following in command terminal: ant –f ANT_build.xml run</w:t>
+      </w:r>
+    </w:p>
+    <w:p>
+      <w:pPr>
+        <w:pStyle w:val="Heading1"/>
+      </w:pPr>
+      <w:r>
+        <w:t>Committing</w:t>
+      </w:r>
+      <w:r>
+        <w:t xml:space="preserve"> eclipse project with eclipse</w:t>
+      </w:r>
+    </w:p>
+    <w:p>
+      <w:pPr>
+        <w:pStyle w:val="ListParagraph"/>
+        <w:numPr>
+          <w:ilvl w:val="0"/>
+          <w:numId w:val="3"/>
+        </w:numPr>
+      </w:pPr>
+      <w:r>
+        <w:t>Open eclipse (if not open</w:t>
+      </w:r>
+      <w:r>
+        <w:t>ed</w:t>
+      </w:r>
+      <w:r>
+        <w:t xml:space="preserve"> yet)</w:t>
+      </w:r>
+    </w:p>
+    <w:p>
+      <w:pPr>
+        <w:pStyle w:val="ListParagraph"/>
+        <w:numPr>
+          <w:ilvl w:val="0"/>
+          <w:numId w:val="3"/>
+        </w:numPr>
+      </w:pPr>
+      <w:r>
+        <w:t>Right click on the project and click refresh</w:t>
+      </w:r>
+    </w:p>
+    <w:p>
+      <w:pPr>
+        <w:pStyle w:val="ListParagraph"/>
+        <w:numPr>
+          <w:ilvl w:val="0"/>
+          <w:numId w:val="3"/>
+        </w:numPr>
+      </w:pPr>
+      <w:r>
+        <w:t>Open Git staging view (useful for committing)</w:t>
+      </w:r>
+    </w:p>
+    <w:p>
+      <w:pPr>
+        <w:pStyle w:val="ListParagraph"/>
+        <w:numPr>
+          <w:ilvl w:val="1"/>
+          <w:numId w:val="3"/>
+        </w:numPr>
+        <w:ind w:left="1134"/>
+      </w:pPr>
+      <w:r>
+        <w:t>Window &gt; Show View &gt; Other</w:t>
+      </w:r>
+    </w:p>
+    <w:p>
+      <w:pPr>
+        <w:pStyle w:val="ListParagraph"/>
+        <w:numPr>
+          <w:ilvl w:val="1"/>
+          <w:numId w:val="3"/>
+        </w:numPr>
+        <w:ind w:left="1134"/>
+      </w:pPr>
+      <w:r>
+        <w:t>Type: git staging</w:t>
+      </w:r>
+    </w:p>
+    <w:p>
+      <w:pPr>
+        <w:pStyle w:val="ListParagraph"/>
+        <w:numPr>
+          <w:ilvl w:val="1"/>
+          <w:numId w:val="3"/>
+        </w:numPr>
+        <w:ind w:left="1134"/>
+      </w:pPr>
+      <w:r>
+        <w:t>Select it and press OK</w:t>
+      </w:r>
+    </w:p>
+    <w:p>
+      <w:pPr>
+        <w:pStyle w:val="ListParagraph"/>
+        <w:numPr>
+          <w:ilvl w:val="0"/>
+          <w:numId w:val="3"/>
+        </w:numPr>
+      </w:pPr>
+      <w:r>
+        <w:t xml:space="preserve">In the </w:t>
+      </w:r>
+      <w:r>
+        <w:rPr>
+          <w:b/>
+        </w:rPr>
+        <w:t>Unstaged changes</w:t>
+      </w:r>
+      <w:r>
+        <w:t xml:space="preserve"> of the Git Staging view, it lists all the files that need to be committed</w:t>
+      </w:r>
+    </w:p>
+    <w:p>
+      <w:pPr>
+        <w:pStyle w:val="ListParagraph"/>
+        <w:numPr>
+          <w:ilvl w:val="0"/>
+          <w:numId w:val="3"/>
+        </w:numPr>
+      </w:pPr>
+      <w:r>
+        <w:t>Drag and drop the files you want to commit to Stage Changes (below Unstaged Changes)</w:t>
+      </w:r>
+    </w:p>
+    <w:p>
+      <w:pPr>
+        <w:pStyle w:val="ListParagraph"/>
+        <w:numPr>
+          <w:ilvl w:val="0"/>
+          <w:numId w:val="3"/>
+        </w:numPr>
+      </w:pPr>
+      <w:r>
+        <w:t>Write a comment about the commit</w:t>
+      </w:r>
+    </w:p>
+    <w:p>
+      <w:pPr>
+        <w:pStyle w:val="ListParagraph"/>
+        <w:numPr>
+          <w:ilvl w:val="0"/>
+          <w:numId w:val="3"/>
+        </w:numPr>
+      </w:pPr>
+      <w:r>
+        <w:t>Make sure the author is: &lt;github username&gt; &lt;github user email&gt;</w:t>
+      </w:r>
+    </w:p>
+    <w:p>
+      <w:pPr>
+        <w:pStyle w:val="ListParagraph"/>
+        <w:numPr>
+          <w:ilvl w:val="1"/>
+          <w:numId w:val="3"/>
+        </w:numPr>
+        <w:ind w:left="1134"/>
+      </w:pPr>
+      <w:r>
+        <w:t>Same for Committer.</w:t>
+      </w:r>
+    </w:p>
+    <w:p>
+      <w:pPr>
+        <w:pStyle w:val="ListParagraph"/>
+        <w:numPr>
+          <w:ilvl w:val="0"/>
+          <w:numId w:val="3"/>
+        </w:numPr>
+      </w:pPr>
+      <w:r>
+        <w:t>Click Commit and Push</w:t>
+      </w:r>
+    </w:p>
+    <w:p>
+      <w:pPr>
+        <w:pStyle w:val="ListParagraph"/>
+        <w:numPr>
+          <w:ilvl w:val="0"/>
+          <w:numId w:val="3"/>
+        </w:numPr>
+      </w:pPr>
+      <w:r>
+        <w:t>Enter the github username and password and press OK.</w:t>
+      </w:r>
+    </w:p>
+    <w:p>
+      <w:pPr>
+        <w:pStyle w:val="ListParagraph"/>
+        <w:numPr>
+          <w:ilvl w:val="0"/>
+          <w:numId w:val="3"/>
+        </w:numPr>
+      </w:pPr>
+      <w:r>
+        <w:t xml:space="preserve">Files are committed and pushed. </w:t>
+      </w:r>
+    </w:p>
+    <w:p>
+      <w:pPr>
+        <w:pStyle w:val="Heading1"/>
+      </w:pPr>
+      <w:r>
+        <w:t>Updating (fetching) eclipse project with eclipse</w:t>
+      </w:r>
+    </w:p>
+    <w:p>
+      <w:pPr>
+        <w:pStyle w:val="ListParagraph"/>
+        <w:numPr>
+          <w:ilvl w:val="0"/>
+          <w:numId w:val="4"/>
+        </w:numPr>
+      </w:pPr>
+      <w:r>
+        <w:t>Open eclipse (if not opened yet)</w:t>
+      </w:r>
+    </w:p>
+    <w:p>
+      <w:pPr>
+        <w:pStyle w:val="ListParagraph"/>
+        <w:numPr>
+          <w:ilvl w:val="0"/>
+          <w:numId w:val="4"/>
+        </w:numPr>
+      </w:pPr>
+      <w:r>
+        <w:t>Right click on the project</w:t>
+      </w:r>
+    </w:p>
+    <w:p>
+      <w:pPr>
+        <w:pStyle w:val="ListParagraph"/>
+        <w:numPr>
+          <w:ilvl w:val="1"/>
+          <w:numId w:val="4"/>
+        </w:numPr>
+        <w:ind w:left="1134"/>
+      </w:pPr>
+      <w:r>
+        <w:t>Team &gt; Fetch from Upstream</w:t>
+      </w:r>
+    </w:p>
+    <w:p>
+      <w:pPr>
+        <w:pStyle w:val="ListParagraph"/>
+        <w:numPr>
+          <w:ilvl w:val="0"/>
+          <w:numId w:val="4"/>
+        </w:numPr>
+      </w:pPr>
+      <w:r>
+        <w:t>Project should be updated</w:t>
       </w:r>
       <w:bookmarkStart w:id="0" w:name="_GoBack"/>
       <w:bookmarkEnd w:id="0"/>
@@ -123,6 +378,232 @@
 <file path=word/numbering.xml><?xml version="1.0" encoding="utf-8"?>
 <w:numbering xmlns:wpc="http://schemas.microsoft.com/office/word/2010/wordprocessingCanvas" xmlns:mc="http://schemas.openxmlformats.org/markup-compatibility/2006" xmlns:o="urn:schemas-microsoft-com:office:office" xmlns:r="http://schemas.openxmlformats.org/officeDocument/2006/relationships" xmlns:m="http://schemas.openxmlformats.org/officeDocument/2006/math" xmlns:v="urn:schemas-microsoft-com:vml" xmlns:wp14="http://schemas.microsoft.com/office/word/2010/wordprocessingDrawing" xmlns:wp="http://schemas.openxmlformats.org/drawingml/2006/wordprocessingDrawing" xmlns:w10="urn:schemas-microsoft-com:office:word" xmlns:w="http://schemas.openxmlformats.org/wordprocessingml/2006/main" xmlns:w14="http://schemas.microsoft.com/office/word/2010/wordml" xmlns:w15="http://schemas.microsoft.com/office/word/2012/wordml" xmlns:wpg="http://schemas.microsoft.com/office/word/2010/wordprocessingGroup" xmlns:wpi="http://schemas.microsoft.com/office/word/2010/wordprocessingInk" xmlns:wne="http://schemas.microsoft.com/office/word/2006/wordml" xmlns:wps="http://schemas.microsoft.com/office/word/2010/wordprocessingShape" mc:Ignorable="w14 w15 wp14">
   <w:abstractNum w:abstractNumId="0" w15:restartNumberingAfterBreak="0">
+    <w:nsid w:val="0E087A56"/>
+    <w:multiLevelType w:val="hybridMultilevel"/>
+    <w:tmpl w:val="2B826DE8"/>
+    <w:lvl w:ilvl="0" w:tplc="10090001">
+      <w:start w:val="1"/>
+      <w:numFmt w:val="bullet"/>
+      <w:lvlText w:val=""/>
+      <w:lvlJc w:val="left"/>
+      <w:pPr>
+        <w:ind w:left="720" w:hanging="360"/>
+      </w:pPr>
+      <w:rPr>
+        <w:rFonts w:ascii="Symbol" w:hAnsi="Symbol" w:hint="default"/>
+      </w:rPr>
+    </w:lvl>
+    <w:lvl w:ilvl="1" w:tplc="10090003">
+      <w:start w:val="1"/>
+      <w:numFmt w:val="bullet"/>
+      <w:lvlText w:val="o"/>
+      <w:lvlJc w:val="left"/>
+      <w:pPr>
+        <w:ind w:left="1440" w:hanging="360"/>
+      </w:pPr>
+      <w:rPr>
+        <w:rFonts w:ascii="Courier New" w:hAnsi="Courier New" w:cs="Courier New" w:hint="default"/>
+      </w:rPr>
+    </w:lvl>
+    <w:lvl w:ilvl="2" w:tplc="10090005" w:tentative="1">
+      <w:start w:val="1"/>
+      <w:numFmt w:val="bullet"/>
+      <w:lvlText w:val=""/>
+      <w:lvlJc w:val="left"/>
+      <w:pPr>
+        <w:ind w:left="2160" w:hanging="360"/>
+      </w:pPr>
+      <w:rPr>
+        <w:rFonts w:ascii="Wingdings" w:hAnsi="Wingdings" w:hint="default"/>
+      </w:rPr>
+    </w:lvl>
+    <w:lvl w:ilvl="3" w:tplc="10090001" w:tentative="1">
+      <w:start w:val="1"/>
+      <w:numFmt w:val="bullet"/>
+      <w:lvlText w:val=""/>
+      <w:lvlJc w:val="left"/>
+      <w:pPr>
+        <w:ind w:left="2880" w:hanging="360"/>
+      </w:pPr>
+      <w:rPr>
+        <w:rFonts w:ascii="Symbol" w:hAnsi="Symbol" w:hint="default"/>
+      </w:rPr>
+    </w:lvl>
+    <w:lvl w:ilvl="4" w:tplc="10090003" w:tentative="1">
+      <w:start w:val="1"/>
+      <w:numFmt w:val="bullet"/>
+      <w:lvlText w:val="o"/>
+      <w:lvlJc w:val="left"/>
+      <w:pPr>
+        <w:ind w:left="3600" w:hanging="360"/>
+      </w:pPr>
+      <w:rPr>
+        <w:rFonts w:ascii="Courier New" w:hAnsi="Courier New" w:cs="Courier New" w:hint="default"/>
+      </w:rPr>
+    </w:lvl>
+    <w:lvl w:ilvl="5" w:tplc="10090005" w:tentative="1">
+      <w:start w:val="1"/>
+      <w:numFmt w:val="bullet"/>
+      <w:lvlText w:val=""/>
+      <w:lvlJc w:val="left"/>
+      <w:pPr>
+        <w:ind w:left="4320" w:hanging="360"/>
+      </w:pPr>
+      <w:rPr>
+        <w:rFonts w:ascii="Wingdings" w:hAnsi="Wingdings" w:hint="default"/>
+      </w:rPr>
+    </w:lvl>
+    <w:lvl w:ilvl="6" w:tplc="10090001" w:tentative="1">
+      <w:start w:val="1"/>
+      <w:numFmt w:val="bullet"/>
+      <w:lvlText w:val=""/>
+      <w:lvlJc w:val="left"/>
+      <w:pPr>
+        <w:ind w:left="5040" w:hanging="360"/>
+      </w:pPr>
+      <w:rPr>
+        <w:rFonts w:ascii="Symbol" w:hAnsi="Symbol" w:hint="default"/>
+      </w:rPr>
+    </w:lvl>
+    <w:lvl w:ilvl="7" w:tplc="10090003" w:tentative="1">
+      <w:start w:val="1"/>
+      <w:numFmt w:val="bullet"/>
+      <w:lvlText w:val="o"/>
+      <w:lvlJc w:val="left"/>
+      <w:pPr>
+        <w:ind w:left="5760" w:hanging="360"/>
+      </w:pPr>
+      <w:rPr>
+        <w:rFonts w:ascii="Courier New" w:hAnsi="Courier New" w:cs="Courier New" w:hint="default"/>
+      </w:rPr>
+    </w:lvl>
+    <w:lvl w:ilvl="8" w:tplc="10090005" w:tentative="1">
+      <w:start w:val="1"/>
+      <w:numFmt w:val="bullet"/>
+      <w:lvlText w:val=""/>
+      <w:lvlJc w:val="left"/>
+      <w:pPr>
+        <w:ind w:left="6480" w:hanging="360"/>
+      </w:pPr>
+      <w:rPr>
+        <w:rFonts w:ascii="Wingdings" w:hAnsi="Wingdings" w:hint="default"/>
+      </w:rPr>
+    </w:lvl>
+  </w:abstractNum>
+  <w:abstractNum w:abstractNumId="1" w15:restartNumberingAfterBreak="0">
+    <w:nsid w:val="65D610BA"/>
+    <w:multiLevelType w:val="hybridMultilevel"/>
+    <w:tmpl w:val="AA96B614"/>
+    <w:lvl w:ilvl="0" w:tplc="10090001">
+      <w:start w:val="1"/>
+      <w:numFmt w:val="bullet"/>
+      <w:lvlText w:val=""/>
+      <w:lvlJc w:val="left"/>
+      <w:pPr>
+        <w:ind w:left="720" w:hanging="360"/>
+      </w:pPr>
+      <w:rPr>
+        <w:rFonts w:ascii="Symbol" w:hAnsi="Symbol" w:hint="default"/>
+      </w:rPr>
+    </w:lvl>
+    <w:lvl w:ilvl="1" w:tplc="10090003">
+      <w:start w:val="1"/>
+      <w:numFmt w:val="bullet"/>
+      <w:lvlText w:val="o"/>
+      <w:lvlJc w:val="left"/>
+      <w:pPr>
+        <w:ind w:left="1440" w:hanging="360"/>
+      </w:pPr>
+      <w:rPr>
+        <w:rFonts w:ascii="Courier New" w:hAnsi="Courier New" w:cs="Courier New" w:hint="default"/>
+      </w:rPr>
+    </w:lvl>
+    <w:lvl w:ilvl="2" w:tplc="10090005" w:tentative="1">
+      <w:start w:val="1"/>
+      <w:numFmt w:val="bullet"/>
+      <w:lvlText w:val=""/>
+      <w:lvlJc w:val="left"/>
+      <w:pPr>
+        <w:ind w:left="2160" w:hanging="360"/>
+      </w:pPr>
+      <w:rPr>
+        <w:rFonts w:ascii="Wingdings" w:hAnsi="Wingdings" w:hint="default"/>
+      </w:rPr>
+    </w:lvl>
+    <w:lvl w:ilvl="3" w:tplc="10090001" w:tentative="1">
+      <w:start w:val="1"/>
+      <w:numFmt w:val="bullet"/>
+      <w:lvlText w:val=""/>
+      <w:lvlJc w:val="left"/>
+      <w:pPr>
+        <w:ind w:left="2880" w:hanging="360"/>
+      </w:pPr>
+      <w:rPr>
+        <w:rFonts w:ascii="Symbol" w:hAnsi="Symbol" w:hint="default"/>
+      </w:rPr>
+    </w:lvl>
+    <w:lvl w:ilvl="4" w:tplc="10090003" w:tentative="1">
+      <w:start w:val="1"/>
+      <w:numFmt w:val="bullet"/>
+      <w:lvlText w:val="o"/>
+      <w:lvlJc w:val="left"/>
+      <w:pPr>
+        <w:ind w:left="3600" w:hanging="360"/>
+      </w:pPr>
+      <w:rPr>
+        <w:rFonts w:ascii="Courier New" w:hAnsi="Courier New" w:cs="Courier New" w:hint="default"/>
+      </w:rPr>
+    </w:lvl>
+    <w:lvl w:ilvl="5" w:tplc="10090005" w:tentative="1">
+      <w:start w:val="1"/>
+      <w:numFmt w:val="bullet"/>
+      <w:lvlText w:val=""/>
+      <w:lvlJc w:val="left"/>
+      <w:pPr>
+        <w:ind w:left="4320" w:hanging="360"/>
+      </w:pPr>
+      <w:rPr>
+        <w:rFonts w:ascii="Wingdings" w:hAnsi="Wingdings" w:hint="default"/>
+      </w:rPr>
+    </w:lvl>
+    <w:lvl w:ilvl="6" w:tplc="10090001" w:tentative="1">
+      <w:start w:val="1"/>
+      <w:numFmt w:val="bullet"/>
+      <w:lvlText w:val=""/>
+      <w:lvlJc w:val="left"/>
+      <w:pPr>
+        <w:ind w:left="5040" w:hanging="360"/>
+      </w:pPr>
+      <w:rPr>
+        <w:rFonts w:ascii="Symbol" w:hAnsi="Symbol" w:hint="default"/>
+      </w:rPr>
+    </w:lvl>
+    <w:lvl w:ilvl="7" w:tplc="10090003" w:tentative="1">
+      <w:start w:val="1"/>
+      <w:numFmt w:val="bullet"/>
+      <w:lvlText w:val="o"/>
+      <w:lvlJc w:val="left"/>
+      <w:pPr>
+        <w:ind w:left="5760" w:hanging="360"/>
+      </w:pPr>
+      <w:rPr>
+        <w:rFonts w:ascii="Courier New" w:hAnsi="Courier New" w:cs="Courier New" w:hint="default"/>
+      </w:rPr>
+    </w:lvl>
+    <w:lvl w:ilvl="8" w:tplc="10090005" w:tentative="1">
+      <w:start w:val="1"/>
+      <w:numFmt w:val="bullet"/>
+      <w:lvlText w:val=""/>
+      <w:lvlJc w:val="left"/>
+      <w:pPr>
+        <w:ind w:left="6480" w:hanging="360"/>
+      </w:pPr>
+      <w:rPr>
+        <w:rFonts w:ascii="Wingdings" w:hAnsi="Wingdings" w:hint="default"/>
+      </w:rPr>
+    </w:lvl>
+  </w:abstractNum>
+  <w:abstractNum w:abstractNumId="2" w15:restartNumberingAfterBreak="0">
     <w:nsid w:val="72BD1C6E"/>
     <w:multiLevelType w:val="hybridMultilevel"/>
     <w:tmpl w:val="B80E92D6"/>
@@ -235,7 +716,7 @@
       </w:rPr>
     </w:lvl>
   </w:abstractNum>
-  <w:abstractNum w:abstractNumId="1" w15:restartNumberingAfterBreak="0">
+  <w:abstractNum w:abstractNumId="3" w15:restartNumberingAfterBreak="0">
     <w:nsid w:val="769D3903"/>
     <w:multiLevelType w:val="hybridMultilevel"/>
     <w:tmpl w:val="A146AC26"/>
@@ -349,10 +830,16 @@
     </w:lvl>
   </w:abstractNum>
   <w:num w:numId="1">
-    <w:abstractNumId w:val="1"/>
+    <w:abstractNumId w:val="3"/>
   </w:num>
   <w:num w:numId="2">
+    <w:abstractNumId w:val="2"/>
+  </w:num>
+  <w:num w:numId="3">
     <w:abstractNumId w:val="0"/>
+  </w:num>
+  <w:num w:numId="4">
+    <w:abstractNumId w:val="1"/>
   </w:num>
 </w:numbering>
 </file>

</xml_diff>